<commit_message>
Correct SQL querys dynamic
</commit_message>
<xml_diff>
--- a/final_template/template.docx
+++ b/final_template/template.docx
@@ -18,7 +18,7 @@
           <w:szCs w:val="22"/>
           <w:lang w:val="fr-CH"/>
         </w:rPr>
-        <w:t>Clivaz Loris</w:t>
+        <w:t>Burgener Sascha</w:t>
       </w:r>
     </w:p>
     <w:p>
@@ -39,7 +39,7 @@
           <w:szCs w:val="22"/>
           <w:lang w:val="fr-CH"/>
         </w:rPr>
-        <w:t>chemin de turtemean 20</w:t>
+        <w:t>Bachstrasse 29</w:t>
       </w:r>
     </w:p>
     <w:p>
@@ -58,7 +58,7 @@
           <w:sz w:val="22"/>
           <w:szCs w:val="22"/>
         </w:rPr>
-        <w:t>3973 venthone</w:t>
+        <w:t>3931</w:t>
       </w:r>
     </w:p>
     <w:p>
@@ -110,7 +110,7 @@
           <w:szCs w:val="22"/>
           <w:lang w:val="fr-CH"/>
         </w:rPr>
-        <w:t xml:space="preserve">Sierre-Energie </w:t>
+        <w:t xml:space="preserve">1997 </w:t>
       </w:r>
       <w:r>
         <w:rPr>
@@ -140,7 +140,7 @@
           <w:szCs w:val="22"/>
           <w:lang w:val="fr-CH"/>
         </w:rPr>
-        <w:t>chemin de turtemean 4</w:t>
+        <w:t>Bachstrasse 29</w:t>
       </w:r>
     </w:p>
     <w:p>
@@ -161,7 +161,7 @@
           <w:szCs w:val="22"/>
           <w:lang w:val="fr-CH"/>
         </w:rPr>
-        <w:t xml:space="preserve">3973venthone  </w:t>
+        <w:t xml:space="preserve">3931 </w:t>
       </w:r>
     </w:p>
     <w:p>
@@ -204,7 +204,7 @@
           <w:szCs w:val="22"/>
           <w:lang w:val="fr-CH"/>
         </w:rPr>
-        <w:t xml:space="preserve">venthone, </w:t>
+        <w:t xml:space="preserve">dfd, </w:t>
       </w:r>
       <w:r>
         <w:rPr>
@@ -289,7 +289,7 @@
           <w:szCs w:val="22"/>
           <w:lang w:val="fr-CH"/>
         </w:rPr>
-        <w:t>Surbooking</w:t>
+        <w:t>Bagages</w:t>
       </w:r>
       <w:r>
         <w:rPr>
@@ -316,7 +316,7 @@
           <w:szCs w:val="22"/>
           <w:lang w:val="fr-CH"/>
         </w:rPr>
-        <w:t>256</w:t>
+        <w:t>dfdf</w:t>
       </w:r>
     </w:p>
     <w:p>
@@ -384,7 +384,7 @@
           <w:sz w:val="22"/>
           <w:szCs w:val="22"/>
         </w:rPr>
-        <w:t>12.01.2020</w:t>
+        <w:t>dfd</w:t>
       </w:r>
       <w:r>
         <w:rPr>
@@ -400,7 +400,7 @@
           <w:sz w:val="22"/>
           <w:szCs w:val="22"/>
         </w:rPr>
-        <w:t>malte</w:t>
+        <w:t>Lalden</w:t>
       </w:r>
       <w:r>
         <w:rPr>
@@ -416,7 +416,7 @@
           <w:sz w:val="22"/>
           <w:szCs w:val="22"/>
         </w:rPr>
-        <w:t>256</w:t>
+        <w:t>dfdf</w:t>
       </w:r>
       <w:r>
         <w:rPr>
@@ -455,7 +455,9 @@
           <w:szCs w:val="22"/>
           <w:lang w:val="fr-CH"/>
         </w:rPr>
-        <w:t/>
+        <w:t>A mon arrivée à destination, j’ai eu la désagréable surprise de constater que la valise contenant mes effets personnels était endommagée. 
+Comme j’ai signalé dans les délais la chose au bureau compétent (cf. attestation en annexe)  j’ai droit à l’indemnisation du préjudice financier subi conformément à la Convention de Montréal (plafond maximum environ 1500 fr). Vous trouverez tous les justificatifs et pièces utiles en annexe.
+</w:t>
       </w:r>
     </w:p>
     <w:p>
@@ -495,7 +497,7 @@
           <w:szCs w:val="22"/>
           <w:lang w:val="fr-CH"/>
         </w:rPr>
-        <w:t>2000</w:t>
+        <w:t>3</w:t>
       </w:r>
       <w:r>
         <w:rPr>
@@ -513,7 +515,7 @@
           <w:szCs w:val="22"/>
           <w:lang w:val="fr-CH"/>
         </w:rPr>
-        <w:t>253514564984456.</w:t>
+        <w:t>32434.</w:t>
       </w:r>
     </w:p>
     <w:p>

</xml_diff>